<commit_message>
aanpassingen analyse en ATP af planning aangevuld
</commit_message>
<xml_diff>
--- a/documentatie/Analysedocument.docx
+++ b/documentatie/Analysedocument.docx
@@ -882,7 +882,7 @@
         <w:pStyle w:val="Kop1"/>
       </w:pPr>
       <w:bookmarkStart w:id="0" w:name="_Toc423001978"/>
-      <w:bookmarkStart w:id="1" w:name="_Toc436730856"/>
+      <w:bookmarkStart w:id="1" w:name="_Toc436831405"/>
       <w:r>
         <w:lastRenderedPageBreak/>
         <w:t>Documentgeschiedenis</w:t>
@@ -1275,7 +1275,7 @@
         <w:pStyle w:val="Kop1"/>
       </w:pPr>
       <w:bookmarkStart w:id="8" w:name="_Toc423001979"/>
-      <w:bookmarkStart w:id="9" w:name="_Toc436730857"/>
+      <w:bookmarkStart w:id="9" w:name="_Toc436831406"/>
       <w:r>
         <w:t>Referenties</w:t>
       </w:r>
@@ -1349,16 +1349,25 @@
           <w:tcPr>
             <w:tcW w:w="3141" w:type="dxa"/>
           </w:tcPr>
-          <w:p/>
+          <w:p>
+            <w:r>
+              <w:t>2-12-2015</w:t>
+            </w:r>
+          </w:p>
         </w:tc>
         <w:tc>
           <w:tcPr>
             <w:tcW w:w="3141" w:type="dxa"/>
           </w:tcPr>
           <w:p>
-            <w:r>
-              <w:t>hyperlink</w:t>
-            </w:r>
+            <w:hyperlink r:id="rId9" w:history="1">
+              <w:r>
+                <w:rPr>
+                  <w:rStyle w:val="Hyperlink"/>
+                </w:rPr>
+                <w:t>hyperlink</w:t>
+              </w:r>
+            </w:hyperlink>
           </w:p>
         </w:tc>
       </w:tr>
@@ -1456,7 +1465,7 @@
           <w:r>
             <w:fldChar w:fldCharType="separate"/>
           </w:r>
-          <w:hyperlink w:anchor="_Toc436730856" w:history="1">
+          <w:hyperlink w:anchor="_Toc436831405" w:history="1">
             <w:r>
               <w:rPr>
                 <w:rStyle w:val="Hyperlink"/>
@@ -1483,7 +1492,7 @@
                 <w:noProof/>
                 <w:webHidden/>
               </w:rPr>
-              <w:instrText xml:space="preserve"> PAGEREF _Toc436730856 \h </w:instrText>
+              <w:instrText xml:space="preserve"> PAGEREF _Toc436831405 \h </w:instrText>
             </w:r>
             <w:r>
               <w:rPr>
@@ -1530,7 +1539,7 @@
               <w:lang w:val="nl-NL" w:eastAsia="nl-NL"/>
             </w:rPr>
           </w:pPr>
-          <w:hyperlink w:anchor="_Toc436730857" w:history="1">
+          <w:hyperlink w:anchor="_Toc436831406" w:history="1">
             <w:r>
               <w:rPr>
                 <w:rStyle w:val="Hyperlink"/>
@@ -1557,7 +1566,7 @@
                 <w:noProof/>
                 <w:webHidden/>
               </w:rPr>
-              <w:instrText xml:space="preserve"> PAGEREF _Toc436730857 \h </w:instrText>
+              <w:instrText xml:space="preserve"> PAGEREF _Toc436831406 \h </w:instrText>
             </w:r>
             <w:r>
               <w:rPr>
@@ -1604,14 +1613,14 @@
               <w:lang w:val="nl-NL" w:eastAsia="nl-NL"/>
             </w:rPr>
           </w:pPr>
-          <w:hyperlink w:anchor="_Toc436730858" w:history="1">
+          <w:hyperlink w:anchor="_Toc436831407" w:history="1">
             <w:r>
               <w:rPr>
                 <w:rStyle w:val="Hyperlink"/>
                 <w:noProof/>
                 <w:lang w:val="nl-NL"/>
               </w:rPr>
-              <w:t>Productaanleiding</w:t>
+              <w:t>Inleiding</w:t>
             </w:r>
             <w:r>
               <w:rPr>
@@ -1632,7 +1641,7 @@
                 <w:noProof/>
                 <w:webHidden/>
               </w:rPr>
-              <w:instrText xml:space="preserve"> PAGEREF _Toc436730858 \h </w:instrText>
+              <w:instrText xml:space="preserve"> PAGEREF _Toc436831407 \h </w:instrText>
             </w:r>
             <w:r>
               <w:rPr>
@@ -1677,14 +1686,14 @@
               <w:lang w:val="nl-NL" w:eastAsia="nl-NL"/>
             </w:rPr>
           </w:pPr>
-          <w:hyperlink w:anchor="_Toc436730859" w:history="1">
+          <w:hyperlink w:anchor="_Toc436831408" w:history="1">
             <w:r>
               <w:rPr>
                 <w:rStyle w:val="Hyperlink"/>
                 <w:noProof/>
                 <w:lang w:val="nl-NL"/>
               </w:rPr>
-              <w:t>Bedrijf</w:t>
+              <w:t>Productaanleiding</w:t>
             </w:r>
             <w:r>
               <w:rPr>
@@ -1705,7 +1714,7 @@
                 <w:noProof/>
                 <w:webHidden/>
               </w:rPr>
-              <w:instrText xml:space="preserve"> PAGEREF _Toc436730859 \h </w:instrText>
+              <w:instrText xml:space="preserve"> PAGEREF _Toc436831408 \h </w:instrText>
             </w:r>
             <w:r>
               <w:rPr>
@@ -1750,14 +1759,14 @@
               <w:lang w:val="nl-NL" w:eastAsia="nl-NL"/>
             </w:rPr>
           </w:pPr>
-          <w:hyperlink w:anchor="_Toc436730860" w:history="1">
+          <w:hyperlink w:anchor="_Toc436831409" w:history="1">
             <w:r>
               <w:rPr>
                 <w:rStyle w:val="Hyperlink"/>
                 <w:noProof/>
                 <w:lang w:val="nl-NL"/>
               </w:rPr>
-              <w:t>Opdrachtgever</w:t>
+              <w:t>Bedrijf</w:t>
             </w:r>
             <w:r>
               <w:rPr>
@@ -1778,7 +1787,80 @@
                 <w:noProof/>
                 <w:webHidden/>
               </w:rPr>
-              <w:instrText xml:space="preserve"> PAGEREF _Toc436730860 \h </w:instrText>
+              <w:instrText xml:space="preserve"> PAGEREF _Toc436831409 \h </w:instrText>
+            </w:r>
+            <w:r>
+              <w:rPr>
+                <w:noProof/>
+                <w:webHidden/>
+              </w:rPr>
+            </w:r>
+            <w:r>
+              <w:rPr>
+                <w:noProof/>
+                <w:webHidden/>
+              </w:rPr>
+              <w:fldChar w:fldCharType="separate"/>
+            </w:r>
+            <w:r>
+              <w:rPr>
+                <w:noProof/>
+                <w:webHidden/>
+              </w:rPr>
+              <w:t>2</w:t>
+            </w:r>
+            <w:r>
+              <w:rPr>
+                <w:noProof/>
+                <w:webHidden/>
+              </w:rPr>
+              <w:fldChar w:fldCharType="end"/>
+            </w:r>
+          </w:hyperlink>
+        </w:p>
+        <w:p>
+          <w:pPr>
+            <w:pStyle w:val="Inhopg2"/>
+            <w:tabs>
+              <w:tab w:val="right" w:leader="dot" w:pos="9350"/>
+            </w:tabs>
+            <w:rPr>
+              <w:smallCaps w:val="0"/>
+              <w:noProof/>
+              <w:sz w:val="22"/>
+              <w:szCs w:val="22"/>
+              <w:lang w:val="nl-NL" w:eastAsia="nl-NL"/>
+            </w:rPr>
+          </w:pPr>
+          <w:hyperlink w:anchor="_Toc436831410" w:history="1">
+            <w:r>
+              <w:rPr>
+                <w:rStyle w:val="Hyperlink"/>
+                <w:noProof/>
+                <w:lang w:val="nl-NL"/>
+              </w:rPr>
+              <w:t>Opdrachtgever</w:t>
+            </w:r>
+            <w:r>
+              <w:rPr>
+                <w:noProof/>
+                <w:webHidden/>
+              </w:rPr>
+              <w:tab/>
+            </w:r>
+            <w:r>
+              <w:rPr>
+                <w:noProof/>
+                <w:webHidden/>
+              </w:rPr>
+              <w:fldChar w:fldCharType="begin"/>
+            </w:r>
+            <w:r>
+              <w:rPr>
+                <w:noProof/>
+                <w:webHidden/>
+              </w:rPr>
+              <w:instrText xml:space="preserve"> PAGEREF _Toc436831410 \h </w:instrText>
             </w:r>
             <w:r>
               <w:rPr>
@@ -1825,7 +1907,7 @@
               <w:lang w:val="nl-NL" w:eastAsia="nl-NL"/>
             </w:rPr>
           </w:pPr>
-          <w:hyperlink w:anchor="_Toc436730861" w:history="1">
+          <w:hyperlink w:anchor="_Toc436831411" w:history="1">
             <w:r>
               <w:rPr>
                 <w:rStyle w:val="Hyperlink"/>
@@ -1853,7 +1935,7 @@
                 <w:noProof/>
                 <w:webHidden/>
               </w:rPr>
-              <w:instrText xml:space="preserve"> PAGEREF _Toc436730861 \h </w:instrText>
+              <w:instrText xml:space="preserve"> PAGEREF _Toc436831411 \h </w:instrText>
             </w:r>
             <w:r>
               <w:rPr>
@@ -1874,79 +1956,6 @@
                 <w:webHidden/>
               </w:rPr>
               <w:t>2</w:t>
-            </w:r>
-            <w:r>
-              <w:rPr>
-                <w:noProof/>
-                <w:webHidden/>
-              </w:rPr>
-              <w:fldChar w:fldCharType="end"/>
-            </w:r>
-          </w:hyperlink>
-        </w:p>
-        <w:p>
-          <w:pPr>
-            <w:pStyle w:val="Inhopg3"/>
-            <w:tabs>
-              <w:tab w:val="right" w:leader="dot" w:pos="9350"/>
-            </w:tabs>
-            <w:rPr>
-              <w:i w:val="0"/>
-              <w:iCs w:val="0"/>
-              <w:noProof/>
-              <w:sz w:val="22"/>
-              <w:szCs w:val="22"/>
-              <w:lang w:val="nl-NL" w:eastAsia="nl-NL"/>
-            </w:rPr>
-          </w:pPr>
-          <w:hyperlink w:anchor="_Toc436730862" w:history="1">
-            <w:r>
-              <w:rPr>
-                <w:rStyle w:val="Hyperlink"/>
-                <w:noProof/>
-              </w:rPr>
-              <w:t>Systeemnaam</w:t>
-            </w:r>
-            <w:r>
-              <w:rPr>
-                <w:noProof/>
-                <w:webHidden/>
-              </w:rPr>
-              <w:tab/>
-            </w:r>
-            <w:r>
-              <w:rPr>
-                <w:noProof/>
-                <w:webHidden/>
-              </w:rPr>
-              <w:fldChar w:fldCharType="begin"/>
-            </w:r>
-            <w:r>
-              <w:rPr>
-                <w:noProof/>
-                <w:webHidden/>
-              </w:rPr>
-              <w:instrText xml:space="preserve"> PAGEREF _Toc436730862 \h </w:instrText>
-            </w:r>
-            <w:r>
-              <w:rPr>
-                <w:noProof/>
-                <w:webHidden/>
-              </w:rPr>
-            </w:r>
-            <w:r>
-              <w:rPr>
-                <w:noProof/>
-                <w:webHidden/>
-              </w:rPr>
-              <w:fldChar w:fldCharType="separate"/>
-            </w:r>
-            <w:r>
-              <w:rPr>
-                <w:noProof/>
-                <w:webHidden/>
-              </w:rPr>
-              <w:t>5</w:t>
             </w:r>
             <w:r>
               <w:rPr>
@@ -1973,14 +1982,14 @@
               <w:lang w:val="nl-NL" w:eastAsia="nl-NL"/>
             </w:rPr>
           </w:pPr>
-          <w:hyperlink w:anchor="_Toc436730863" w:history="1">
+          <w:hyperlink w:anchor="_Toc436831412" w:history="1">
             <w:r>
               <w:rPr>
                 <w:rStyle w:val="Hyperlink"/>
                 <w:noProof/>
                 <w:lang w:val="nl-NL"/>
               </w:rPr>
-              <w:t>Basale requirements</w:t>
+              <w:t>Scenario</w:t>
             </w:r>
             <w:r>
               <w:rPr>
@@ -2001,7 +2010,7 @@
                 <w:noProof/>
                 <w:webHidden/>
               </w:rPr>
-              <w:instrText xml:space="preserve"> PAGEREF _Toc436730863 \h </w:instrText>
+              <w:instrText xml:space="preserve"> PAGEREF _Toc436831412 \h </w:instrText>
             </w:r>
             <w:r>
               <w:rPr>
@@ -2021,7 +2030,7 @@
                 <w:noProof/>
                 <w:webHidden/>
               </w:rPr>
-              <w:t>5</w:t>
+              <w:t>3</w:t>
             </w:r>
             <w:r>
               <w:rPr>
@@ -2048,14 +2057,13 @@
               <w:lang w:val="nl-NL" w:eastAsia="nl-NL"/>
             </w:rPr>
           </w:pPr>
-          <w:hyperlink w:anchor="_Toc436730864" w:history="1">
+          <w:hyperlink w:anchor="_Toc436831413" w:history="1">
             <w:r>
               <w:rPr>
                 <w:rStyle w:val="Hyperlink"/>
                 <w:noProof/>
-                <w:lang w:val="nl-NL"/>
-              </w:rPr>
-              <w:t>Use case diagram</w:t>
+              </w:rPr>
+              <w:t>MoSCoW requirements</w:t>
             </w:r>
             <w:r>
               <w:rPr>
@@ -2076,7 +2084,7 @@
                 <w:noProof/>
                 <w:webHidden/>
               </w:rPr>
-              <w:instrText xml:space="preserve"> PAGEREF _Toc436730864 \h </w:instrText>
+              <w:instrText xml:space="preserve"> PAGEREF _Toc436831413 \h </w:instrText>
             </w:r>
             <w:r>
               <w:rPr>
@@ -2096,7 +2104,7 @@
                 <w:noProof/>
                 <w:webHidden/>
               </w:rPr>
-              <w:t>7</w:t>
+              <w:t>4</w:t>
             </w:r>
             <w:r>
               <w:rPr>
@@ -2123,13 +2131,14 @@
               <w:lang w:val="nl-NL" w:eastAsia="nl-NL"/>
             </w:rPr>
           </w:pPr>
-          <w:hyperlink w:anchor="_Toc436730865" w:history="1">
+          <w:hyperlink w:anchor="_Toc436831414" w:history="1">
             <w:r>
               <w:rPr>
                 <w:rStyle w:val="Hyperlink"/>
                 <w:noProof/>
-              </w:rPr>
-              <w:t>Use cases</w:t>
+                <w:lang w:val="nl-NL"/>
+              </w:rPr>
+              <w:t>Use case diagram</w:t>
             </w:r>
             <w:r>
               <w:rPr>
@@ -2150,7 +2159,81 @@
                 <w:noProof/>
                 <w:webHidden/>
               </w:rPr>
-              <w:instrText xml:space="preserve"> PAGEREF _Toc436730865 \h </w:instrText>
+              <w:instrText xml:space="preserve"> PAGEREF _Toc436831414 \h </w:instrText>
+            </w:r>
+            <w:r>
+              <w:rPr>
+                <w:noProof/>
+                <w:webHidden/>
+              </w:rPr>
+            </w:r>
+            <w:r>
+              <w:rPr>
+                <w:noProof/>
+                <w:webHidden/>
+              </w:rPr>
+              <w:fldChar w:fldCharType="separate"/>
+            </w:r>
+            <w:r>
+              <w:rPr>
+                <w:noProof/>
+                <w:webHidden/>
+              </w:rPr>
+              <w:t>7</w:t>
+            </w:r>
+            <w:r>
+              <w:rPr>
+                <w:noProof/>
+                <w:webHidden/>
+              </w:rPr>
+              <w:fldChar w:fldCharType="end"/>
+            </w:r>
+          </w:hyperlink>
+        </w:p>
+        <w:p>
+          <w:pPr>
+            <w:pStyle w:val="Inhopg1"/>
+            <w:tabs>
+              <w:tab w:val="right" w:leader="dot" w:pos="9350"/>
+            </w:tabs>
+            <w:rPr>
+              <w:b w:val="0"/>
+              <w:bCs w:val="0"/>
+              <w:caps w:val="0"/>
+              <w:noProof/>
+              <w:sz w:val="22"/>
+              <w:szCs w:val="22"/>
+              <w:lang w:val="nl-NL" w:eastAsia="nl-NL"/>
+            </w:rPr>
+          </w:pPr>
+          <w:hyperlink w:anchor="_Toc436831415" w:history="1">
+            <w:r>
+              <w:rPr>
+                <w:rStyle w:val="Hyperlink"/>
+                <w:noProof/>
+              </w:rPr>
+              <w:t>Use cases</w:t>
+            </w:r>
+            <w:r>
+              <w:rPr>
+                <w:noProof/>
+                <w:webHidden/>
+              </w:rPr>
+              <w:tab/>
+            </w:r>
+            <w:r>
+              <w:rPr>
+                <w:noProof/>
+                <w:webHidden/>
+              </w:rPr>
+              <w:fldChar w:fldCharType="begin"/>
+            </w:r>
+            <w:r>
+              <w:rPr>
+                <w:noProof/>
+                <w:webHidden/>
+              </w:rPr>
+              <w:instrText xml:space="preserve"> PAGEREF _Toc436831415 \h </w:instrText>
             </w:r>
             <w:r>
               <w:rPr>
@@ -2225,6 +2308,7 @@
           <w:lang w:val="nl-NL"/>
         </w:rPr>
       </w:pPr>
+      <w:bookmarkStart w:id="12" w:name="_Toc436831407"/>
       <w:r>
         <w:rPr>
           <w:lang w:val="nl-NL"/>
@@ -2234,6 +2318,7 @@
       </w:r>
       <w:bookmarkEnd w:id="11"/>
       <w:bookmarkEnd w:id="10"/>
+      <w:bookmarkEnd w:id="12"/>
     </w:p>
     <w:p>
       <w:pPr>
@@ -2242,20 +2327,20 @@
           <w:lang w:val="nl-NL"/>
         </w:rPr>
       </w:pPr>
-      <w:bookmarkStart w:id="12" w:name="_Toc436727895"/>
-      <w:bookmarkStart w:id="13" w:name="_Toc436728250"/>
-      <w:bookmarkStart w:id="14" w:name="_Toc436730104"/>
-      <w:bookmarkStart w:id="15" w:name="_Toc436730858"/>
+      <w:bookmarkStart w:id="13" w:name="_Toc436727895"/>
+      <w:bookmarkStart w:id="14" w:name="_Toc436728250"/>
+      <w:bookmarkStart w:id="15" w:name="_Toc436730104"/>
+      <w:bookmarkStart w:id="16" w:name="_Toc436831408"/>
       <w:r>
         <w:rPr>
           <w:lang w:val="nl-NL"/>
         </w:rPr>
         <w:t>Productaanleiding</w:t>
       </w:r>
-      <w:bookmarkEnd w:id="12"/>
       <w:bookmarkEnd w:id="13"/>
       <w:bookmarkEnd w:id="14"/>
       <w:bookmarkEnd w:id="15"/>
+      <w:bookmarkEnd w:id="16"/>
     </w:p>
     <w:p>
       <w:pPr>
@@ -2361,20 +2446,20 @@
           <w:lang w:val="nl-NL"/>
         </w:rPr>
       </w:pPr>
-      <w:bookmarkStart w:id="16" w:name="_Toc436727896"/>
-      <w:bookmarkStart w:id="17" w:name="_Toc436728251"/>
-      <w:bookmarkStart w:id="18" w:name="_Toc436730105"/>
-      <w:bookmarkStart w:id="19" w:name="_Toc436730859"/>
+      <w:bookmarkStart w:id="17" w:name="_Toc436727896"/>
+      <w:bookmarkStart w:id="18" w:name="_Toc436728251"/>
+      <w:bookmarkStart w:id="19" w:name="_Toc436730105"/>
+      <w:bookmarkStart w:id="20" w:name="_Toc436831409"/>
       <w:r>
         <w:rPr>
           <w:lang w:val="nl-NL"/>
         </w:rPr>
         <w:t>Bedrijf</w:t>
       </w:r>
-      <w:bookmarkEnd w:id="16"/>
       <w:bookmarkEnd w:id="17"/>
       <w:bookmarkEnd w:id="18"/>
       <w:bookmarkEnd w:id="19"/>
+      <w:bookmarkEnd w:id="20"/>
     </w:p>
     <w:p>
       <w:pPr>
@@ -2396,20 +2481,20 @@
           <w:lang w:val="nl-NL"/>
         </w:rPr>
       </w:pPr>
-      <w:bookmarkStart w:id="20" w:name="_Toc436727897"/>
-      <w:bookmarkStart w:id="21" w:name="_Toc436728252"/>
-      <w:bookmarkStart w:id="22" w:name="_Toc436730106"/>
-      <w:bookmarkStart w:id="23" w:name="_Toc436730860"/>
+      <w:bookmarkStart w:id="21" w:name="_Toc436727897"/>
+      <w:bookmarkStart w:id="22" w:name="_Toc436728252"/>
+      <w:bookmarkStart w:id="23" w:name="_Toc436730106"/>
+      <w:bookmarkStart w:id="24" w:name="_Toc436831410"/>
       <w:r>
         <w:rPr>
           <w:lang w:val="nl-NL"/>
         </w:rPr>
         <w:t>Opdrachtgever</w:t>
       </w:r>
-      <w:bookmarkEnd w:id="20"/>
       <w:bookmarkEnd w:id="21"/>
       <w:bookmarkEnd w:id="22"/>
       <w:bookmarkEnd w:id="23"/>
+      <w:bookmarkEnd w:id="24"/>
     </w:p>
     <w:p>
       <w:pPr>
@@ -2431,20 +2516,20 @@
           <w:lang w:val="nl-NL"/>
         </w:rPr>
       </w:pPr>
-      <w:bookmarkStart w:id="24" w:name="_Toc436727898"/>
-      <w:bookmarkStart w:id="25" w:name="_Toc436728253"/>
-      <w:bookmarkStart w:id="26" w:name="_Toc436730107"/>
-      <w:bookmarkStart w:id="27" w:name="_Toc436730861"/>
+      <w:bookmarkStart w:id="25" w:name="_Toc436727898"/>
+      <w:bookmarkStart w:id="26" w:name="_Toc436728253"/>
+      <w:bookmarkStart w:id="27" w:name="_Toc436730107"/>
+      <w:bookmarkStart w:id="28" w:name="_Toc436831411"/>
       <w:r>
         <w:rPr>
           <w:lang w:val="nl-NL"/>
         </w:rPr>
         <w:t>Doel en product</w:t>
       </w:r>
-      <w:bookmarkEnd w:id="24"/>
       <w:bookmarkEnd w:id="25"/>
       <w:bookmarkEnd w:id="26"/>
       <w:bookmarkEnd w:id="27"/>
+      <w:bookmarkEnd w:id="28"/>
     </w:p>
     <w:p>
       <w:pPr>
@@ -2729,50 +2814,12 @@
           <w:lang w:val="nl-NL"/>
         </w:rPr>
       </w:pPr>
-      <w:bookmarkStart w:id="28" w:name="_Toc436728254"/>
-      <w:bookmarkStart w:id="29" w:name="_Toc436730108"/>
+      <w:bookmarkStart w:id="29" w:name="_Toc436730109"/>
+      <w:bookmarkStart w:id="30" w:name="_Toc436831412"/>
       <w:r>
         <w:rPr>
           <w:lang w:val="nl-NL"/>
         </w:rPr>
-        <w:t>Begrippen</w:t>
-      </w:r>
-      <w:bookmarkEnd w:id="28"/>
-      <w:bookmarkEnd w:id="29"/>
-    </w:p>
-    <w:p>
-      <w:pPr>
-        <w:rPr>
-          <w:lang w:val="nl-NL"/>
-        </w:rPr>
-      </w:pPr>
-      <w:r>
-        <w:rPr>
-          <w:highlight w:val="yellow"/>
-          <w:lang w:val="nl-NL"/>
-        </w:rPr>
-        <w:t>Hier komt een lijst van alle gebruikte begrippen en de uitleg ervan te staan.</w:t>
-      </w:r>
-      <w:r>
-        <w:rPr>
-          <w:lang w:val="nl-NL"/>
-        </w:rPr>
-        <w:br w:type="page"/>
-      </w:r>
-    </w:p>
-    <w:p>
-      <w:pPr>
-        <w:pStyle w:val="Kop1"/>
-        <w:rPr>
-          <w:lang w:val="nl-NL"/>
-        </w:rPr>
-      </w:pPr>
-      <w:bookmarkStart w:id="30" w:name="_Toc436730109"/>
-      <w:r>
-        <w:rPr>
-          <w:lang w:val="nl-NL"/>
-        </w:rPr>
-        <w:lastRenderedPageBreak/>
         <w:t>Scenari</w:t>
       </w:r>
       <w:r>
@@ -2781,6 +2828,7 @@
         </w:rPr>
         <w:t>o</w:t>
       </w:r>
+      <w:bookmarkEnd w:id="29"/>
       <w:bookmarkEnd w:id="30"/>
     </w:p>
     <w:p>
@@ -2834,11 +2882,13 @@
         <w:pStyle w:val="Kop1"/>
       </w:pPr>
       <w:bookmarkStart w:id="31" w:name="_Toc436730110"/>
+      <w:bookmarkStart w:id="32" w:name="_Toc436831413"/>
       <w:r>
         <w:lastRenderedPageBreak/>
         <w:t>MoSCoW requirements</w:t>
       </w:r>
       <w:bookmarkEnd w:id="31"/>
+      <w:bookmarkEnd w:id="32"/>
     </w:p>
     <w:p>
       <w:pPr>
@@ -3098,7 +3148,7 @@
           <w:lang w:val="nl-NL"/>
         </w:rPr>
       </w:pPr>
-      <w:bookmarkStart w:id="32" w:name="_Toc436730113"/>
+      <w:bookmarkStart w:id="33" w:name="_Toc436730113"/>
       <w:r>
         <w:rPr>
           <w:lang w:val="nl-NL"/>
@@ -3484,11 +3534,7 @@
           <w:tcPr>
             <w:tcW w:w="3351" w:type="dxa"/>
           </w:tcPr>
-          <w:p>
-            <w:r>
-              <w:t xml:space="preserve">Overzicht zou een CSV file moeten zijn. </w:t>
-            </w:r>
-          </w:p>
+          <w:p/>
         </w:tc>
       </w:tr>
       <w:tr>
@@ -3733,11 +3779,7 @@
           <w:tcPr>
             <w:tcW w:w="3352" w:type="dxa"/>
           </w:tcPr>
-          <w:p>
-            <w:r>
-              <w:t xml:space="preserve">Overzicht zou een CSV file moeten zijn. </w:t>
-            </w:r>
-          </w:p>
+          <w:p/>
         </w:tc>
       </w:tr>
       <w:tr>
@@ -3794,6 +3836,13 @@
             <w:r>
               <w:t>Bij een afstand &gt; 25km zal er een WegwijsPiet nodig zijn.</w:t>
             </w:r>
+          </w:p>
+          <w:p>
+            <w:r>
+              <w:t>Bij een gemeente &gt; 10000 kinderen is het dubbele aantal pieten nodig.</w:t>
+            </w:r>
+            <w:bookmarkStart w:id="34" w:name="_GoBack"/>
+            <w:bookmarkEnd w:id="34"/>
           </w:p>
         </w:tc>
       </w:tr>
@@ -3873,7 +3922,7 @@
         <w:lastRenderedPageBreak/>
         <w:t>Niet functionele eisen</w:t>
       </w:r>
-      <w:bookmarkEnd w:id="32"/>
+      <w:bookmarkEnd w:id="33"/>
     </w:p>
     <w:p>
       <w:pPr>
@@ -3934,8 +3983,8 @@
           <w:lang w:val="nl-NL"/>
         </w:rPr>
       </w:pPr>
-      <w:bookmarkStart w:id="33" w:name="_Toc430775861"/>
-      <w:bookmarkStart w:id="34" w:name="_Toc436730114"/>
+      <w:bookmarkStart w:id="35" w:name="_Toc430775861"/>
+      <w:bookmarkStart w:id="36" w:name="_Toc436730114"/>
       <w:r>
         <w:rPr>
           <w:lang w:val="nl-NL"/>
@@ -3943,8 +3992,8 @@
         <w:lastRenderedPageBreak/>
         <w:t>Use cases</w:t>
       </w:r>
-      <w:bookmarkEnd w:id="33"/>
-      <w:bookmarkEnd w:id="34"/>
+      <w:bookmarkEnd w:id="35"/>
+      <w:bookmarkEnd w:id="36"/>
     </w:p>
     <w:p>
       <w:pPr>
@@ -3953,18 +4002,18 @@
           <w:lang w:val="nl-NL"/>
         </w:rPr>
       </w:pPr>
-      <w:bookmarkStart w:id="35" w:name="_Toc430775862"/>
-      <w:bookmarkStart w:id="36" w:name="_Toc436730115"/>
-      <w:bookmarkStart w:id="37" w:name="_Toc436730864"/>
+      <w:bookmarkStart w:id="37" w:name="_Toc430775862"/>
+      <w:bookmarkStart w:id="38" w:name="_Toc436730115"/>
+      <w:bookmarkStart w:id="39" w:name="_Toc436831414"/>
       <w:r>
         <w:rPr>
           <w:lang w:val="nl-NL"/>
         </w:rPr>
         <w:t>Use case diagram</w:t>
       </w:r>
-      <w:bookmarkEnd w:id="35"/>
-      <w:bookmarkEnd w:id="36"/>
       <w:bookmarkEnd w:id="37"/>
+      <w:bookmarkEnd w:id="38"/>
+      <w:bookmarkEnd w:id="39"/>
     </w:p>
     <w:p>
       <w:pPr>
@@ -3996,8 +4045,8 @@
             <v:path o:extrusionok="f" gradientshapeok="t" o:connecttype="rect"/>
             <o:lock v:ext="edit" aspectratio="t"/>
           </v:shapetype>
-          <v:shape id="_x0000_i1025" type="#_x0000_t75" style="width:468pt;height:345pt">
-            <v:imagedata r:id="rId9" o:title="Usecase diagramvsdx"/>
+          <v:shape id="_x0000_i1025" type="#_x0000_t75" style="width:468pt;height:328.5pt">
+            <v:imagedata r:id="rId10" o:title="Usecase diagramvsdx"/>
           </v:shape>
         </w:pict>
       </w:r>
@@ -4012,16 +4061,16 @@
       <w:pPr>
         <w:pStyle w:val="Kop1"/>
       </w:pPr>
-      <w:bookmarkStart w:id="38" w:name="_Toc430775863"/>
-      <w:bookmarkStart w:id="39" w:name="_Toc436730116"/>
-      <w:bookmarkStart w:id="40" w:name="_Toc436730865"/>
+      <w:bookmarkStart w:id="40" w:name="_Toc430775863"/>
+      <w:bookmarkStart w:id="41" w:name="_Toc436730116"/>
+      <w:bookmarkStart w:id="42" w:name="_Toc436831415"/>
       <w:r>
         <w:lastRenderedPageBreak/>
         <w:t>Use cases</w:t>
       </w:r>
-      <w:bookmarkEnd w:id="38"/>
-      <w:bookmarkEnd w:id="39"/>
       <w:bookmarkEnd w:id="40"/>
+      <w:bookmarkEnd w:id="41"/>
+      <w:bookmarkEnd w:id="42"/>
     </w:p>
     <w:p>
       <w:pPr>
@@ -7478,7 +7527,7 @@
           <w:lang w:val="nl-NL"/>
         </w:rPr>
       </w:pPr>
-      <w:bookmarkStart w:id="41" w:name="_Toc436730117"/>
+      <w:bookmarkStart w:id="43" w:name="_Toc436730117"/>
       <w:r>
         <w:rPr>
           <w:lang w:val="nl-NL"/>
@@ -7486,7 +7535,7 @@
         <w:lastRenderedPageBreak/>
         <w:t>Planning</w:t>
       </w:r>
-      <w:bookmarkEnd w:id="41"/>
+      <w:bookmarkEnd w:id="43"/>
     </w:p>
     <w:p>
       <w:pPr>
@@ -7494,7 +7543,7 @@
           <w:lang w:val="nl-NL"/>
         </w:rPr>
       </w:pPr>
-      <w:hyperlink r:id="rId10" w:history="1">
+      <w:hyperlink r:id="rId11" w:history="1">
         <w:r>
           <w:rPr>
             <w:rStyle w:val="Hyperlink"/>
@@ -7509,8 +7558,6 @@
         </w:rPr>
         <w:t>.docx</w:t>
       </w:r>
-      <w:bookmarkStart w:id="42" w:name="_GoBack"/>
-      <w:bookmarkEnd w:id="42"/>
     </w:p>
     <w:tbl>
       <w:tblPr>
@@ -7605,8 +7652,8 @@
       </w:pPr>
     </w:p>
     <w:sectPr>
-      <w:headerReference w:type="default" r:id="rId11"/>
-      <w:footerReference w:type="default" r:id="rId12"/>
+      <w:headerReference w:type="default" r:id="rId12"/>
+      <w:footerReference w:type="default" r:id="rId13"/>
       <w:pgSz w:w="12240" w:h="15840"/>
       <w:pgMar w:top="1440" w:right="1440" w:bottom="1440" w:left="1440" w:header="720" w:footer="720" w:gutter="0"/>
       <w:pgNumType w:start="0"/>
@@ -7694,7 +7741,7 @@
         <w:noProof/>
         <w:color w:val="5B9BD5" w:themeColor="accent1"/>
       </w:rPr>
-      <w:t>12</w:t>
+      <w:t>11</w:t>
     </w:r>
     <w:r>
       <w:rPr>
@@ -10373,11 +10420,13 @@
     <w:rsid w:val="0015326E"/>
     <w:rsid w:val="001A2BBF"/>
     <w:rsid w:val="002770FD"/>
+    <w:rsid w:val="00365367"/>
     <w:rsid w:val="00605C2C"/>
     <w:rsid w:val="0072324D"/>
     <w:rsid w:val="008E2775"/>
     <w:rsid w:val="00966548"/>
     <w:rsid w:val="00A1515C"/>
+    <w:rsid w:val="00B94454"/>
     <w:rsid w:val="00BA02CD"/>
     <w:rsid w:val="00E53F0F"/>
     <w:rsid w:val="00EF203C"/>
@@ -11142,7 +11191,7 @@
 </file>
 
 <file path=customXml/itemProps2.xml><?xml version="1.0" encoding="utf-8"?>
-<ds:datastoreItem xmlns:ds="http://schemas.openxmlformats.org/officeDocument/2006/customXml" ds:itemID="{6EF1E0B3-064C-45A5-9783-38D99F2DC247}">
+<ds:datastoreItem xmlns:ds="http://schemas.openxmlformats.org/officeDocument/2006/customXml" ds:itemID="{E8E88FBE-C427-4CEF-8E86-B37CE6A1986D}">
   <ds:schemaRefs>
     <ds:schemaRef ds:uri="http://schemas.openxmlformats.org/officeDocument/2006/bibliography"/>
   </ds:schemaRefs>

</xml_diff>

<commit_message>
Ontwerp document compleet Gui aanwezig architectuur aanwezig UnitTest aanwezig
</commit_message>
<xml_diff>
--- a/documentatie/Analysedocument.docx
+++ b/documentatie/Analysedocument.docx
@@ -119,13 +119,23 @@
                                         <w:szCs w:val="48"/>
                                       </w:rPr>
                                     </w:pPr>
+                                    <w:proofErr w:type="spellStart"/>
                                     <w:r>
                                       <w:rPr>
                                         <w:color w:val="FFFFFF" w:themeColor="background1"/>
                                         <w:sz w:val="48"/>
                                         <w:szCs w:val="48"/>
                                       </w:rPr>
-                                      <w:t>Versie 1.1</w:t>
+                                      <w:t>Versie</w:t>
+                                    </w:r>
+                                    <w:proofErr w:type="spellEnd"/>
+                                    <w:r>
+                                      <w:rPr>
+                                        <w:color w:val="FFFFFF" w:themeColor="background1"/>
+                                        <w:sz w:val="48"/>
+                                        <w:szCs w:val="48"/>
+                                      </w:rPr>
+                                      <w:t xml:space="preserve"> 1.1</w:t>
                                     </w:r>
                                   </w:p>
                                 </w:txbxContent>
@@ -882,7 +892,7 @@
         <w:pStyle w:val="Kop1"/>
       </w:pPr>
       <w:bookmarkStart w:id="0" w:name="_Toc423001978"/>
-      <w:bookmarkStart w:id="1" w:name="_Toc436831405"/>
+      <w:bookmarkStart w:id="1" w:name="_Toc436850683"/>
       <w:r>
         <w:lastRenderedPageBreak/>
         <w:t>Documentgeschiedenis</w:t>
@@ -951,6 +961,7 @@
             </w:pPr>
             <w:bookmarkStart w:id="4" w:name="_Toc139188848"/>
             <w:bookmarkStart w:id="5" w:name="_Toc139189102"/>
+            <w:proofErr w:type="spellStart"/>
             <w:r>
               <w:rPr>
                 <w:b/>
@@ -961,6 +972,7 @@
             </w:r>
             <w:bookmarkEnd w:id="4"/>
             <w:bookmarkEnd w:id="5"/>
+            <w:proofErr w:type="spellEnd"/>
           </w:p>
         </w:tc>
         <w:tc>
@@ -977,36 +989,56 @@
             </w:pPr>
             <w:bookmarkStart w:id="6" w:name="_Toc139188849"/>
             <w:bookmarkStart w:id="7" w:name="_Toc139189103"/>
+            <w:proofErr w:type="spellStart"/>
             <w:r>
               <w:rPr>
                 <w:b/>
                 <w:bCs/>
                 <w:spacing w:val="-3"/>
               </w:rPr>
-              <w:t>Belangrijkste wijzigingen</w:t>
-            </w:r>
-            <w:bookmarkEnd w:id="6"/>
-            <w:bookmarkEnd w:id="7"/>
-          </w:p>
-        </w:tc>
-        <w:tc>
-          <w:tcPr>
-            <w:tcW w:w="856" w:type="pct"/>
-          </w:tcPr>
-          <w:p>
-            <w:pPr>
+              <w:t>Belangrijkste</w:t>
+            </w:r>
+            <w:proofErr w:type="spellEnd"/>
+            <w:r>
               <w:rPr>
                 <w:b/>
                 <w:bCs/>
                 <w:spacing w:val="-3"/>
               </w:rPr>
-            </w:pPr>
+              <w:t xml:space="preserve"> </w:t>
+            </w:r>
+            <w:proofErr w:type="spellStart"/>
             <w:r>
               <w:rPr>
                 <w:b/>
                 <w:bCs/>
                 <w:spacing w:val="-3"/>
               </w:rPr>
+              <w:t>wijzigingen</w:t>
+            </w:r>
+            <w:bookmarkEnd w:id="6"/>
+            <w:bookmarkEnd w:id="7"/>
+            <w:proofErr w:type="spellEnd"/>
+          </w:p>
+        </w:tc>
+        <w:tc>
+          <w:tcPr>
+            <w:tcW w:w="856" w:type="pct"/>
+          </w:tcPr>
+          <w:p>
+            <w:pPr>
+              <w:rPr>
+                <w:b/>
+                <w:bCs/>
+                <w:spacing w:val="-3"/>
+              </w:rPr>
+            </w:pPr>
+            <w:r>
+              <w:rPr>
+                <w:b/>
+                <w:bCs/>
+                <w:spacing w:val="-3"/>
+              </w:rPr>
               <w:t>Auteur</w:t>
             </w:r>
           </w:p>
@@ -1059,11 +1091,19 @@
                 <w:spacing w:val="-3"/>
               </w:rPr>
             </w:pPr>
+            <w:proofErr w:type="spellStart"/>
             <w:r>
               <w:rPr>
                 <w:spacing w:val="-3"/>
               </w:rPr>
-              <w:t>Opstellen template</w:t>
+              <w:t>Opstellen</w:t>
+            </w:r>
+            <w:proofErr w:type="spellEnd"/>
+            <w:r>
+              <w:rPr>
+                <w:spacing w:val="-3"/>
+              </w:rPr>
+              <w:t xml:space="preserve"> template</w:t>
             </w:r>
           </w:p>
         </w:tc>
@@ -1077,11 +1117,19 @@
                 <w:spacing w:val="-3"/>
               </w:rPr>
             </w:pPr>
+            <w:proofErr w:type="spellStart"/>
             <w:r>
               <w:rPr>
                 <w:spacing w:val="-3"/>
               </w:rPr>
-              <w:t>Groep A</w:t>
+              <w:t>Groep</w:t>
+            </w:r>
+            <w:proofErr w:type="spellEnd"/>
+            <w:r>
+              <w:rPr>
+                <w:spacing w:val="-3"/>
+              </w:rPr>
+              <w:t xml:space="preserve"> A</w:t>
             </w:r>
           </w:p>
         </w:tc>
@@ -1140,7 +1188,21 @@
               <w:rPr>
                 <w:spacing w:val="-3"/>
               </w:rPr>
-              <w:t>Start oefen LP</w:t>
+              <w:t xml:space="preserve">Start </w:t>
+            </w:r>
+            <w:proofErr w:type="spellStart"/>
+            <w:r>
+              <w:rPr>
+                <w:spacing w:val="-3"/>
+              </w:rPr>
+              <w:t>oefen</w:t>
+            </w:r>
+            <w:proofErr w:type="spellEnd"/>
+            <w:r>
+              <w:rPr>
+                <w:spacing w:val="-3"/>
+              </w:rPr>
+              <w:t xml:space="preserve"> LP</w:t>
             </w:r>
           </w:p>
         </w:tc>
@@ -1154,12 +1216,14 @@
                 <w:spacing w:val="-3"/>
               </w:rPr>
             </w:pPr>
+            <w:proofErr w:type="spellStart"/>
             <w:r>
               <w:rPr>
                 <w:spacing w:val="-3"/>
               </w:rPr>
               <w:t>L.Blom</w:t>
             </w:r>
+            <w:proofErr w:type="spellEnd"/>
           </w:p>
         </w:tc>
       </w:tr>
@@ -1275,7 +1339,7 @@
         <w:pStyle w:val="Kop1"/>
       </w:pPr>
       <w:bookmarkStart w:id="8" w:name="_Toc423001979"/>
-      <w:bookmarkStart w:id="9" w:name="_Toc436831406"/>
+      <w:bookmarkStart w:id="9" w:name="_Toc436850684"/>
       <w:r>
         <w:t>Referenties</w:t>
       </w:r>
@@ -1389,7 +1453,11 @@
           <w:tcPr>
             <w:tcW w:w="3141" w:type="dxa"/>
           </w:tcPr>
-          <w:p/>
+          <w:p>
+            <w:r>
+              <w:t>2-12-2015</w:t>
+            </w:r>
+          </w:p>
         </w:tc>
         <w:tc>
           <w:tcPr>
@@ -1397,14 +1465,31 @@
           </w:tcPr>
           <w:p>
             <w:r>
+              <w:fldChar w:fldCharType="begin"/>
+            </w:r>
+            <w:r>
+              <w:instrText xml:space="preserve"> HYPERLINK "Ontwerpdocument.docx" </w:instrText>
+            </w:r>
+            <w:r>
+              <w:fldChar w:fldCharType="separate"/>
+            </w:r>
+            <w:r>
+              <w:rPr>
+                <w:rStyle w:val="Hyperlink"/>
+              </w:rPr>
               <w:t>hyperlink</w:t>
             </w:r>
+            <w:r>
+              <w:fldChar w:fldCharType="end"/>
+            </w:r>
+            <w:bookmarkStart w:id="10" w:name="_GoBack"/>
+            <w:bookmarkEnd w:id="10"/>
           </w:p>
         </w:tc>
       </w:tr>
     </w:tbl>
-    <w:bookmarkStart w:id="10" w:name="_Toc436730103" w:displacedByCustomXml="next"/>
     <w:bookmarkStart w:id="11" w:name="_Toc436728249" w:displacedByCustomXml="next"/>
+    <w:bookmarkStart w:id="12" w:name="_Toc436730103" w:displacedByCustomXml="next"/>
     <w:sdt>
       <w:sdtPr>
         <w:rPr>
@@ -1465,7 +1550,7 @@
           <w:r>
             <w:fldChar w:fldCharType="separate"/>
           </w:r>
-          <w:hyperlink w:anchor="_Toc436831405" w:history="1">
+          <w:hyperlink w:anchor="_Toc436850683" w:history="1">
             <w:r>
               <w:rPr>
                 <w:rStyle w:val="Hyperlink"/>
@@ -1492,7 +1577,7 @@
                 <w:noProof/>
                 <w:webHidden/>
               </w:rPr>
-              <w:instrText xml:space="preserve"> PAGEREF _Toc436831405 \h </w:instrText>
+              <w:instrText xml:space="preserve"> PAGEREF _Toc436850683 \h </w:instrText>
             </w:r>
             <w:r>
               <w:rPr>
@@ -1539,7 +1624,7 @@
               <w:lang w:val="nl-NL" w:eastAsia="nl-NL"/>
             </w:rPr>
           </w:pPr>
-          <w:hyperlink w:anchor="_Toc436831406" w:history="1">
+          <w:hyperlink w:anchor="_Toc436850684" w:history="1">
             <w:r>
               <w:rPr>
                 <w:rStyle w:val="Hyperlink"/>
@@ -1566,7 +1651,7 @@
                 <w:noProof/>
                 <w:webHidden/>
               </w:rPr>
-              <w:instrText xml:space="preserve"> PAGEREF _Toc436831406 \h </w:instrText>
+              <w:instrText xml:space="preserve"> PAGEREF _Toc436850684 \h </w:instrText>
             </w:r>
             <w:r>
               <w:rPr>
@@ -1613,7 +1698,7 @@
               <w:lang w:val="nl-NL" w:eastAsia="nl-NL"/>
             </w:rPr>
           </w:pPr>
-          <w:hyperlink w:anchor="_Toc436831407" w:history="1">
+          <w:hyperlink w:anchor="_Toc436850685" w:history="1">
             <w:r>
               <w:rPr>
                 <w:rStyle w:val="Hyperlink"/>
@@ -1641,7 +1726,7 @@
                 <w:noProof/>
                 <w:webHidden/>
               </w:rPr>
-              <w:instrText xml:space="preserve"> PAGEREF _Toc436831407 \h </w:instrText>
+              <w:instrText xml:space="preserve"> PAGEREF _Toc436850685 \h </w:instrText>
             </w:r>
             <w:r>
               <w:rPr>
@@ -1686,7 +1771,7 @@
               <w:lang w:val="nl-NL" w:eastAsia="nl-NL"/>
             </w:rPr>
           </w:pPr>
-          <w:hyperlink w:anchor="_Toc436831408" w:history="1">
+          <w:hyperlink w:anchor="_Toc436850686" w:history="1">
             <w:r>
               <w:rPr>
                 <w:rStyle w:val="Hyperlink"/>
@@ -1714,7 +1799,7 @@
                 <w:noProof/>
                 <w:webHidden/>
               </w:rPr>
-              <w:instrText xml:space="preserve"> PAGEREF _Toc436831408 \h </w:instrText>
+              <w:instrText xml:space="preserve"> PAGEREF _Toc436850686 \h </w:instrText>
             </w:r>
             <w:r>
               <w:rPr>
@@ -1759,7 +1844,7 @@
               <w:lang w:val="nl-NL" w:eastAsia="nl-NL"/>
             </w:rPr>
           </w:pPr>
-          <w:hyperlink w:anchor="_Toc436831409" w:history="1">
+          <w:hyperlink w:anchor="_Toc436850687" w:history="1">
             <w:r>
               <w:rPr>
                 <w:rStyle w:val="Hyperlink"/>
@@ -1787,7 +1872,7 @@
                 <w:noProof/>
                 <w:webHidden/>
               </w:rPr>
-              <w:instrText xml:space="preserve"> PAGEREF _Toc436831409 \h </w:instrText>
+              <w:instrText xml:space="preserve"> PAGEREF _Toc436850687 \h </w:instrText>
             </w:r>
             <w:r>
               <w:rPr>
@@ -1832,7 +1917,7 @@
               <w:lang w:val="nl-NL" w:eastAsia="nl-NL"/>
             </w:rPr>
           </w:pPr>
-          <w:hyperlink w:anchor="_Toc436831410" w:history="1">
+          <w:hyperlink w:anchor="_Toc436850688" w:history="1">
             <w:r>
               <w:rPr>
                 <w:rStyle w:val="Hyperlink"/>
@@ -1860,7 +1945,7 @@
                 <w:noProof/>
                 <w:webHidden/>
               </w:rPr>
-              <w:instrText xml:space="preserve"> PAGEREF _Toc436831410 \h </w:instrText>
+              <w:instrText xml:space="preserve"> PAGEREF _Toc436850688 \h </w:instrText>
             </w:r>
             <w:r>
               <w:rPr>
@@ -1907,7 +1992,7 @@
               <w:lang w:val="nl-NL" w:eastAsia="nl-NL"/>
             </w:rPr>
           </w:pPr>
-          <w:hyperlink w:anchor="_Toc436831411" w:history="1">
+          <w:hyperlink w:anchor="_Toc436850689" w:history="1">
             <w:r>
               <w:rPr>
                 <w:rStyle w:val="Hyperlink"/>
@@ -1935,7 +2020,7 @@
                 <w:noProof/>
                 <w:webHidden/>
               </w:rPr>
-              <w:instrText xml:space="preserve"> PAGEREF _Toc436831411 \h </w:instrText>
+              <w:instrText xml:space="preserve"> PAGEREF _Toc436850689 \h </w:instrText>
             </w:r>
             <w:r>
               <w:rPr>
@@ -1982,7 +2067,7 @@
               <w:lang w:val="nl-NL" w:eastAsia="nl-NL"/>
             </w:rPr>
           </w:pPr>
-          <w:hyperlink w:anchor="_Toc436831412" w:history="1">
+          <w:hyperlink w:anchor="_Toc436850690" w:history="1">
             <w:r>
               <w:rPr>
                 <w:rStyle w:val="Hyperlink"/>
@@ -2010,7 +2095,7 @@
                 <w:noProof/>
                 <w:webHidden/>
               </w:rPr>
-              <w:instrText xml:space="preserve"> PAGEREF _Toc436831412 \h </w:instrText>
+              <w:instrText xml:space="preserve"> PAGEREF _Toc436850690 \h </w:instrText>
             </w:r>
             <w:r>
               <w:rPr>
@@ -2057,7 +2142,7 @@
               <w:lang w:val="nl-NL" w:eastAsia="nl-NL"/>
             </w:rPr>
           </w:pPr>
-          <w:hyperlink w:anchor="_Toc436831413" w:history="1">
+          <w:hyperlink w:anchor="_Toc436850691" w:history="1">
             <w:r>
               <w:rPr>
                 <w:rStyle w:val="Hyperlink"/>
@@ -2084,7 +2169,7 @@
                 <w:noProof/>
                 <w:webHidden/>
               </w:rPr>
-              <w:instrText xml:space="preserve"> PAGEREF _Toc436831413 \h </w:instrText>
+              <w:instrText xml:space="preserve"> PAGEREF _Toc436850691 \h </w:instrText>
             </w:r>
             <w:r>
               <w:rPr>
@@ -2131,7 +2216,7 @@
               <w:lang w:val="nl-NL" w:eastAsia="nl-NL"/>
             </w:rPr>
           </w:pPr>
-          <w:hyperlink w:anchor="_Toc436831414" w:history="1">
+          <w:hyperlink w:anchor="_Toc436850692" w:history="1">
             <w:r>
               <w:rPr>
                 <w:rStyle w:val="Hyperlink"/>
@@ -2159,7 +2244,7 @@
                 <w:noProof/>
                 <w:webHidden/>
               </w:rPr>
-              <w:instrText xml:space="preserve"> PAGEREF _Toc436831414 \h </w:instrText>
+              <w:instrText xml:space="preserve"> PAGEREF _Toc436850692 \h </w:instrText>
             </w:r>
             <w:r>
               <w:rPr>
@@ -2206,7 +2291,7 @@
               <w:lang w:val="nl-NL" w:eastAsia="nl-NL"/>
             </w:rPr>
           </w:pPr>
-          <w:hyperlink w:anchor="_Toc436831415" w:history="1">
+          <w:hyperlink w:anchor="_Toc436850693" w:history="1">
             <w:r>
               <w:rPr>
                 <w:rStyle w:val="Hyperlink"/>
@@ -2233,7 +2318,7 @@
                 <w:noProof/>
                 <w:webHidden/>
               </w:rPr>
-              <w:instrText xml:space="preserve"> PAGEREF _Toc436831415 \h </w:instrText>
+              <w:instrText xml:space="preserve"> PAGEREF _Toc436850693 \h </w:instrText>
             </w:r>
             <w:r>
               <w:rPr>
@@ -2308,7 +2393,7 @@
           <w:lang w:val="nl-NL"/>
         </w:rPr>
       </w:pPr>
-      <w:bookmarkStart w:id="12" w:name="_Toc436831407"/>
+      <w:bookmarkStart w:id="13" w:name="_Toc436850685"/>
       <w:r>
         <w:rPr>
           <w:lang w:val="nl-NL"/>
@@ -2316,9 +2401,9 @@
         <w:lastRenderedPageBreak/>
         <w:t>Inleiding</w:t>
       </w:r>
+      <w:bookmarkEnd w:id="12"/>
       <w:bookmarkEnd w:id="11"/>
-      <w:bookmarkEnd w:id="10"/>
-      <w:bookmarkEnd w:id="12"/>
+      <w:bookmarkEnd w:id="13"/>
     </w:p>
     <w:p>
       <w:pPr>
@@ -2327,20 +2412,20 @@
           <w:lang w:val="nl-NL"/>
         </w:rPr>
       </w:pPr>
-      <w:bookmarkStart w:id="13" w:name="_Toc436727895"/>
-      <w:bookmarkStart w:id="14" w:name="_Toc436728250"/>
-      <w:bookmarkStart w:id="15" w:name="_Toc436730104"/>
-      <w:bookmarkStart w:id="16" w:name="_Toc436831408"/>
+      <w:bookmarkStart w:id="14" w:name="_Toc436727895"/>
+      <w:bookmarkStart w:id="15" w:name="_Toc436728250"/>
+      <w:bookmarkStart w:id="16" w:name="_Toc436730104"/>
+      <w:bookmarkStart w:id="17" w:name="_Toc436850686"/>
       <w:r>
         <w:rPr>
           <w:lang w:val="nl-NL"/>
         </w:rPr>
         <w:t>Productaanleiding</w:t>
       </w:r>
-      <w:bookmarkEnd w:id="13"/>
       <w:bookmarkEnd w:id="14"/>
       <w:bookmarkEnd w:id="15"/>
       <w:bookmarkEnd w:id="16"/>
+      <w:bookmarkEnd w:id="17"/>
     </w:p>
     <w:p>
       <w:pPr>
@@ -2352,7 +2437,33 @@
         <w:rPr>
           <w:lang w:val="nl-NL"/>
         </w:rPr>
-        <w:t xml:space="preserve">Sinterklaas zorgt elk jaar voor het beorgen van de cadeautjes bij alle kinderen. Dit gaat elk jaar goed maar de Sint zou dit graag iets vlotter laten verlopen. Daarom heeft hij bedacht dat een “PietenPlanner”, zoals hij het noemt, een uitkomst zou bieden. </w:t>
+        <w:t>Sinterklaas zorgt elk jaar voor het be</w:t>
+      </w:r>
+      <w:r>
+        <w:rPr>
+          <w:lang w:val="nl-NL"/>
+        </w:rPr>
+        <w:t>z</w:t>
+      </w:r>
+      <w:r>
+        <w:rPr>
+          <w:lang w:val="nl-NL"/>
+        </w:rPr>
+        <w:t>orgen van de cadeautjes bij alle kinderen. Dit gaat elk jaar goed maar de Sint zou dit graag iets vlotter laten verlopen. Daarom heeft hij bedacht dat een “</w:t>
+      </w:r>
+      <w:proofErr w:type="spellStart"/>
+      <w:r>
+        <w:rPr>
+          <w:lang w:val="nl-NL"/>
+        </w:rPr>
+        <w:t>PietenPlanner</w:t>
+      </w:r>
+      <w:proofErr w:type="spellEnd"/>
+      <w:r>
+        <w:rPr>
+          <w:lang w:val="nl-NL"/>
+        </w:rPr>
+        <w:t xml:space="preserve">”, zoals hij het noemt, een uitkomst zou bieden. </w:t>
       </w:r>
     </w:p>
     <w:p>
@@ -2422,7 +2533,23 @@
           <w:rFonts w:cs="LucidaSans"/>
           <w:lang w:val="nl-NL"/>
         </w:rPr>
-        <w:t>zogenoemde "Pieten Posse" samen te stellen. Deze gaan dan, al dan niet vergezeld door de WegwijsPiet,</w:t>
+        <w:t xml:space="preserve">zogenoemde "Pieten Posse" samen te stellen. Deze gaan dan, al dan niet vergezeld door de </w:t>
+      </w:r>
+      <w:proofErr w:type="spellStart"/>
+      <w:r>
+        <w:rPr>
+          <w:rFonts w:cs="LucidaSans"/>
+          <w:lang w:val="nl-NL"/>
+        </w:rPr>
+        <w:t>WegwijsPiet</w:t>
+      </w:r>
+      <w:proofErr w:type="spellEnd"/>
+      <w:r>
+        <w:rPr>
+          <w:rFonts w:cs="LucidaSans"/>
+          <w:lang w:val="nl-NL"/>
+        </w:rPr>
+        <w:t>,</w:t>
       </w:r>
       <w:r>
         <w:rPr>
@@ -2446,20 +2573,20 @@
           <w:lang w:val="nl-NL"/>
         </w:rPr>
       </w:pPr>
-      <w:bookmarkStart w:id="17" w:name="_Toc436727896"/>
-      <w:bookmarkStart w:id="18" w:name="_Toc436728251"/>
-      <w:bookmarkStart w:id="19" w:name="_Toc436730105"/>
-      <w:bookmarkStart w:id="20" w:name="_Toc436831409"/>
+      <w:bookmarkStart w:id="18" w:name="_Toc436727896"/>
+      <w:bookmarkStart w:id="19" w:name="_Toc436728251"/>
+      <w:bookmarkStart w:id="20" w:name="_Toc436730105"/>
+      <w:bookmarkStart w:id="21" w:name="_Toc436850687"/>
       <w:r>
         <w:rPr>
           <w:lang w:val="nl-NL"/>
         </w:rPr>
         <w:t>Bedrijf</w:t>
       </w:r>
-      <w:bookmarkEnd w:id="17"/>
       <w:bookmarkEnd w:id="18"/>
       <w:bookmarkEnd w:id="19"/>
       <w:bookmarkEnd w:id="20"/>
+      <w:bookmarkEnd w:id="21"/>
     </w:p>
     <w:p>
       <w:pPr>
@@ -2481,20 +2608,20 @@
           <w:lang w:val="nl-NL"/>
         </w:rPr>
       </w:pPr>
-      <w:bookmarkStart w:id="21" w:name="_Toc436727897"/>
-      <w:bookmarkStart w:id="22" w:name="_Toc436728252"/>
-      <w:bookmarkStart w:id="23" w:name="_Toc436730106"/>
-      <w:bookmarkStart w:id="24" w:name="_Toc436831410"/>
+      <w:bookmarkStart w:id="22" w:name="_Toc436727897"/>
+      <w:bookmarkStart w:id="23" w:name="_Toc436728252"/>
+      <w:bookmarkStart w:id="24" w:name="_Toc436730106"/>
+      <w:bookmarkStart w:id="25" w:name="_Toc436850688"/>
       <w:r>
         <w:rPr>
           <w:lang w:val="nl-NL"/>
         </w:rPr>
         <w:t>Opdrachtgever</w:t>
       </w:r>
-      <w:bookmarkEnd w:id="21"/>
       <w:bookmarkEnd w:id="22"/>
       <w:bookmarkEnd w:id="23"/>
       <w:bookmarkEnd w:id="24"/>
+      <w:bookmarkEnd w:id="25"/>
     </w:p>
     <w:p>
       <w:pPr>
@@ -2516,20 +2643,20 @@
           <w:lang w:val="nl-NL"/>
         </w:rPr>
       </w:pPr>
-      <w:bookmarkStart w:id="25" w:name="_Toc436727898"/>
-      <w:bookmarkStart w:id="26" w:name="_Toc436728253"/>
-      <w:bookmarkStart w:id="27" w:name="_Toc436730107"/>
-      <w:bookmarkStart w:id="28" w:name="_Toc436831411"/>
+      <w:bookmarkStart w:id="26" w:name="_Toc436727898"/>
+      <w:bookmarkStart w:id="27" w:name="_Toc436728253"/>
+      <w:bookmarkStart w:id="28" w:name="_Toc436730107"/>
+      <w:bookmarkStart w:id="29" w:name="_Toc436850689"/>
       <w:r>
         <w:rPr>
           <w:lang w:val="nl-NL"/>
         </w:rPr>
         <w:t>Doel en product</w:t>
       </w:r>
-      <w:bookmarkEnd w:id="25"/>
       <w:bookmarkEnd w:id="26"/>
       <w:bookmarkEnd w:id="27"/>
       <w:bookmarkEnd w:id="28"/>
+      <w:bookmarkEnd w:id="29"/>
     </w:p>
     <w:p>
       <w:pPr>
@@ -2566,7 +2693,23 @@
           <w:rFonts w:cs="LucidaSans"/>
           <w:lang w:val="nl-NL"/>
         </w:rPr>
-        <w:t xml:space="preserve">eventueel een WegwijsPiet. </w:t>
+        <w:t xml:space="preserve">eventueel een </w:t>
+      </w:r>
+      <w:proofErr w:type="spellStart"/>
+      <w:r>
+        <w:rPr>
+          <w:rFonts w:cs="LucidaSans"/>
+          <w:lang w:val="nl-NL"/>
+        </w:rPr>
+        <w:t>WegwijsPiet</w:t>
+      </w:r>
+      <w:proofErr w:type="spellEnd"/>
+      <w:r>
+        <w:rPr>
+          <w:rFonts w:cs="LucidaSans"/>
+          <w:lang w:val="nl-NL"/>
+        </w:rPr>
+        <w:t xml:space="preserve">. </w:t>
       </w:r>
     </w:p>
     <w:p>
@@ -2585,7 +2728,23 @@
           <w:rFonts w:cs="LucidaSans"/>
           <w:lang w:val="nl-NL"/>
         </w:rPr>
-        <w:t>Als de afstand tot de thuisbasis meer dan 25 kilometer is, moet er een WegwijsPiet bij zijn.</w:t>
+        <w:t xml:space="preserve">Als de afstand tot de thuisbasis meer dan 25 kilometer is, moet er een </w:t>
+      </w:r>
+      <w:proofErr w:type="spellStart"/>
+      <w:r>
+        <w:rPr>
+          <w:rFonts w:cs="LucidaSans"/>
+          <w:lang w:val="nl-NL"/>
+        </w:rPr>
+        <w:t>WegwijsPiet</w:t>
+      </w:r>
+      <w:proofErr w:type="spellEnd"/>
+      <w:r>
+        <w:rPr>
+          <w:rFonts w:cs="LucidaSans"/>
+          <w:lang w:val="nl-NL"/>
+        </w:rPr>
+        <w:t xml:space="preserve"> bij zijn.</w:t>
       </w:r>
     </w:p>
     <w:p>
@@ -2814,8 +2973,8 @@
           <w:lang w:val="nl-NL"/>
         </w:rPr>
       </w:pPr>
-      <w:bookmarkStart w:id="29" w:name="_Toc436730109"/>
-      <w:bookmarkStart w:id="30" w:name="_Toc436831412"/>
+      <w:bookmarkStart w:id="30" w:name="_Toc436730109"/>
+      <w:bookmarkStart w:id="31" w:name="_Toc436850690"/>
       <w:r>
         <w:rPr>
           <w:lang w:val="nl-NL"/>
@@ -2828,8 +2987,8 @@
         </w:rPr>
         <w:t>o</w:t>
       </w:r>
-      <w:bookmarkEnd w:id="29"/>
       <w:bookmarkEnd w:id="30"/>
+      <w:bookmarkEnd w:id="31"/>
     </w:p>
     <w:p>
       <w:pPr>
@@ -2881,14 +3040,14 @@
       <w:pPr>
         <w:pStyle w:val="Kop1"/>
       </w:pPr>
-      <w:bookmarkStart w:id="31" w:name="_Toc436730110"/>
-      <w:bookmarkStart w:id="32" w:name="_Toc436831413"/>
+      <w:bookmarkStart w:id="32" w:name="_Toc436730110"/>
+      <w:bookmarkStart w:id="33" w:name="_Toc436850691"/>
       <w:r>
         <w:lastRenderedPageBreak/>
         <w:t>MoSCoW requirements</w:t>
       </w:r>
-      <w:bookmarkEnd w:id="31"/>
       <w:bookmarkEnd w:id="32"/>
+      <w:bookmarkEnd w:id="33"/>
     </w:p>
     <w:p>
       <w:pPr>
@@ -3148,7 +3307,7 @@
           <w:lang w:val="nl-NL"/>
         </w:rPr>
       </w:pPr>
-      <w:bookmarkStart w:id="33" w:name="_Toc436730113"/>
+      <w:bookmarkStart w:id="34" w:name="_Toc436730113"/>
       <w:r>
         <w:rPr>
           <w:lang w:val="nl-NL"/>
@@ -3834,15 +3993,21 @@
           </w:tcPr>
           <w:p>
             <w:r>
-              <w:t>Bij een afstand &gt; 25km zal er een WegwijsPiet nodig zijn.</w:t>
+              <w:t xml:space="preserve">Bij een afstand &gt; 25km zal er een </w:t>
+            </w:r>
+            <w:proofErr w:type="spellStart"/>
+            <w:r>
+              <w:t>WegwijsPiet</w:t>
+            </w:r>
+            <w:proofErr w:type="spellEnd"/>
+            <w:r>
+              <w:t xml:space="preserve"> nodig zijn.</w:t>
             </w:r>
           </w:p>
           <w:p>
             <w:r>
               <w:t>Bij een gemeente &gt; 10000 kinderen is het dubbele aantal pieten nodig.</w:t>
             </w:r>
-            <w:bookmarkStart w:id="34" w:name="_GoBack"/>
-            <w:bookmarkEnd w:id="34"/>
           </w:p>
         </w:tc>
       </w:tr>
@@ -3922,7 +4087,7 @@
         <w:lastRenderedPageBreak/>
         <w:t>Niet functionele eisen</w:t>
       </w:r>
-      <w:bookmarkEnd w:id="33"/>
+      <w:bookmarkEnd w:id="34"/>
     </w:p>
     <w:p>
       <w:pPr>
@@ -4004,7 +4169,7 @@
       </w:pPr>
       <w:bookmarkStart w:id="37" w:name="_Toc430775862"/>
       <w:bookmarkStart w:id="38" w:name="_Toc436730115"/>
-      <w:bookmarkStart w:id="39" w:name="_Toc436831414"/>
+      <w:bookmarkStart w:id="39" w:name="_Toc436850692"/>
       <w:r>
         <w:rPr>
           <w:lang w:val="nl-NL"/>
@@ -4063,7 +4228,7 @@
       </w:pPr>
       <w:bookmarkStart w:id="40" w:name="_Toc430775863"/>
       <w:bookmarkStart w:id="41" w:name="_Toc436730116"/>
-      <w:bookmarkStart w:id="42" w:name="_Toc436831415"/>
+      <w:bookmarkStart w:id="42" w:name="_Toc436850693"/>
       <w:r>
         <w:lastRenderedPageBreak/>
         <w:t>Use cases</w:t>
@@ -7637,9 +7802,14 @@
             <w:tcW w:w="3141" w:type="dxa"/>
           </w:tcPr>
           <w:p>
-            <w:r>
-              <w:t>hyperlink</w:t>
-            </w:r>
+            <w:hyperlink r:id="rId12" w:history="1">
+              <w:r>
+                <w:rPr>
+                  <w:rStyle w:val="Hyperlink"/>
+                </w:rPr>
+                <w:t>hyperlink</w:t>
+              </w:r>
+            </w:hyperlink>
           </w:p>
         </w:tc>
       </w:tr>
@@ -7652,8 +7822,8 @@
       </w:pPr>
     </w:p>
     <w:sectPr>
-      <w:headerReference w:type="default" r:id="rId12"/>
-      <w:footerReference w:type="default" r:id="rId13"/>
+      <w:headerReference w:type="default" r:id="rId13"/>
+      <w:footerReference w:type="default" r:id="rId14"/>
       <w:pgSz w:w="12240" w:h="15840"/>
       <w:pgMar w:top="1440" w:right="1440" w:bottom="1440" w:left="1440" w:header="720" w:footer="720" w:gutter="0"/>
       <w:pgNumType w:start="0"/>
@@ -7700,11 +7870,19 @@
         <w:color w:val="5B9BD5" w:themeColor="accent1"/>
       </w:rPr>
     </w:pPr>
+    <w:proofErr w:type="spellStart"/>
     <w:r>
       <w:rPr>
         <w:color w:val="5B9BD5" w:themeColor="accent1"/>
       </w:rPr>
-      <w:t xml:space="preserve">Versie 0.4 </w:t>
+      <w:t>Versie</w:t>
+    </w:r>
+    <w:proofErr w:type="spellEnd"/>
+    <w:r>
+      <w:rPr>
+        <w:color w:val="5B9BD5" w:themeColor="accent1"/>
+      </w:rPr>
+      <w:t xml:space="preserve"> 0.4 </w:t>
     </w:r>
   </w:p>
   <w:p>
@@ -7741,7 +7919,7 @@
         <w:noProof/>
         <w:color w:val="5B9BD5" w:themeColor="accent1"/>
       </w:rPr>
-      <w:t>11</w:t>
+      <w:t>4</w:t>
     </w:r>
     <w:r>
       <w:rPr>
@@ -10426,6 +10604,7 @@
     <w:rsid w:val="008E2775"/>
     <w:rsid w:val="00966548"/>
     <w:rsid w:val="00A1515C"/>
+    <w:rsid w:val="00A71B20"/>
     <w:rsid w:val="00B94454"/>
     <w:rsid w:val="00BA02CD"/>
     <w:rsid w:val="00E53F0F"/>
@@ -11191,7 +11370,7 @@
 </file>
 
 <file path=customXml/itemProps2.xml><?xml version="1.0" encoding="utf-8"?>
-<ds:datastoreItem xmlns:ds="http://schemas.openxmlformats.org/officeDocument/2006/customXml" ds:itemID="{E8E88FBE-C427-4CEF-8E86-B37CE6A1986D}">
+<ds:datastoreItem xmlns:ds="http://schemas.openxmlformats.org/officeDocument/2006/customXml" ds:itemID="{6DAA1853-323F-4908-BE21-0935EA6C13AE}">
   <ds:schemaRefs>
     <ds:schemaRef ds:uri="http://schemas.openxmlformats.org/officeDocument/2006/bibliography"/>
   </ds:schemaRefs>

</xml_diff>